<commit_message>
on a un blop mais il est très bizarre
</commit_message>
<xml_diff>
--- a/Journaux_de_bord/Journal_Phase2.docx
+++ b/Journaux_de_bord/Journal_Phase2.docx
@@ -45,10 +45,42 @@
     <w:p>
       <w:pPr>
         <w:rPr>
+          <w:sz w:val="20"/>
+          <w:szCs w:val="20"/>
+        </w:rPr>
+      </w:pPr>
+      <w:r>
+        <w:rPr>
+          <w:sz w:val="20"/>
+          <w:szCs w:val="20"/>
+          <w:u w:val="single"/>
+        </w:rPr>
+        <w:t>Introduction</w:t>
+      </w:r>
+      <w:r>
+        <w:rPr>
+          <w:sz w:val="20"/>
+          <w:szCs w:val="20"/>
+        </w:rPr>
+        <w:t> :</w:t>
+      </w:r>
+    </w:p>
+    <w:p>
+      <w:pPr>
+        <w:rPr>
+          <w:sz w:val="20"/>
+          <w:szCs w:val="20"/>
+        </w:rPr>
+      </w:pPr>
+    </w:p>
+    <w:p>
+      <w:pPr>
+        <w:rPr>
           <w:i/>
           <w:iCs/>
           <w:sz w:val="20"/>
           <w:szCs w:val="20"/>
+          <w:u w:val="single"/>
         </w:rPr>
       </w:pPr>
       <w:r>
@@ -56,7 +88,7 @@
           <w:sz w:val="20"/>
           <w:szCs w:val="20"/>
         </w:rPr>
-        <w:t>Introduction</w:t>
+        <w:tab/>
       </w:r>
     </w:p>
     <w:sectPr>

</xml_diff>